<commit_message>
Report and refactoring strategy update
</commit_message>
<xml_diff>
--- a/Refactoring/Refactoring Strategy.docx
+++ b/Refactoring/Refactoring Strategy.docx
@@ -4,11 +4,97 @@
   <w:body>
     <w:p>
       <w:pPr>
+        <w:pStyle w:val="NoSpacing"/>
         <w:jc w:val="center"/>
-      </w:pPr>
-      <w:r>
+        <w:rPr>
+          <w:rFonts w:ascii="Times New Roman" w:hAnsi="Times New Roman" w:cs="Times New Roman"/>
+          <w:b/>
+          <w:sz w:val="24"/>
+        </w:rPr>
+      </w:pPr>
+      <w:r>
+        <w:rPr>
+          <w:rFonts w:ascii="Times New Roman" w:hAnsi="Times New Roman" w:cs="Times New Roman"/>
+          <w:b/>
+          <w:sz w:val="24"/>
+        </w:rPr>
+        <w:t xml:space="preserve">Recipes </w:t>
+      </w:r>
+      <w:proofErr w:type="gramStart"/>
+      <w:r>
+        <w:rPr>
+          <w:rFonts w:ascii="Times New Roman" w:hAnsi="Times New Roman" w:cs="Times New Roman"/>
+          <w:b/>
+          <w:sz w:val="24"/>
+        </w:rPr>
+        <w:t>For</w:t>
+      </w:r>
+      <w:proofErr w:type="gramEnd"/>
+      <w:r>
+        <w:rPr>
+          <w:rFonts w:ascii="Times New Roman" w:hAnsi="Times New Roman" w:cs="Times New Roman"/>
+          <w:b/>
+          <w:sz w:val="24"/>
+        </w:rPr>
+        <w:t xml:space="preserve"> Life</w:t>
+      </w:r>
+    </w:p>
+    <w:p>
+      <w:pPr>
+        <w:pStyle w:val="NoSpacing"/>
+        <w:jc w:val="center"/>
+        <w:rPr>
+          <w:rFonts w:ascii="Times New Roman" w:hAnsi="Times New Roman" w:cs="Times New Roman"/>
+          <w:b/>
+          <w:sz w:val="24"/>
+        </w:rPr>
+      </w:pPr>
+      <w:r>
+        <w:rPr>
+          <w:rFonts w:ascii="Times New Roman" w:hAnsi="Times New Roman" w:cs="Times New Roman"/>
+          <w:b/>
+          <w:sz w:val="24"/>
+        </w:rPr>
+        <w:t xml:space="preserve">Appendix 6.3 </w:t>
+      </w:r>
+    </w:p>
+    <w:p>
+      <w:pPr>
+        <w:pStyle w:val="NoSpacing"/>
+        <w:jc w:val="center"/>
+        <w:rPr>
+          <w:rFonts w:ascii="Times New Roman" w:hAnsi="Times New Roman" w:cs="Times New Roman"/>
+          <w:b/>
+          <w:sz w:val="24"/>
+        </w:rPr>
+      </w:pPr>
+      <w:r>
+        <w:rPr>
+          <w:rFonts w:ascii="Times New Roman" w:hAnsi="Times New Roman" w:cs="Times New Roman"/>
+          <w:b/>
+          <w:sz w:val="24"/>
+        </w:rPr>
         <w:t>Refactoring Strategy</w:t>
       </w:r>
+    </w:p>
+    <w:p>
+      <w:pPr>
+        <w:pStyle w:val="NoSpacing"/>
+        <w:jc w:val="center"/>
+        <w:rPr>
+          <w:rFonts w:ascii="Times New Roman" w:hAnsi="Times New Roman" w:cs="Times New Roman"/>
+          <w:b/>
+          <w:sz w:val="24"/>
+        </w:rPr>
+      </w:pPr>
+      <w:bookmarkStart w:id="0" w:name="_GoBack"/>
+      <w:bookmarkEnd w:id="0"/>
+    </w:p>
+    <w:p>
+      <w:pPr>
+        <w:pStyle w:val="NoSpacing"/>
+        <w:jc w:val="center"/>
+      </w:pPr>
     </w:p>
     <w:p>
       <w:pPr>
@@ -17,8 +103,14 @@
           <w:ilvl w:val="0"/>
           <w:numId w:val="1"/>
         </w:numPr>
-      </w:pPr>
-      <w:r>
+        <w:rPr>
+          <w:rFonts w:ascii="Times New Roman" w:hAnsi="Times New Roman" w:cs="Times New Roman"/>
+        </w:rPr>
+      </w:pPr>
+      <w:r>
+        <w:rPr>
+          <w:rFonts w:ascii="Times New Roman" w:hAnsi="Times New Roman" w:cs="Times New Roman"/>
+        </w:rPr>
         <w:t>Remove unused or dead code.</w:t>
       </w:r>
     </w:p>
@@ -29,8 +121,14 @@
           <w:ilvl w:val="0"/>
           <w:numId w:val="1"/>
         </w:numPr>
-      </w:pPr>
-      <w:r>
+        <w:rPr>
+          <w:rFonts w:ascii="Times New Roman" w:hAnsi="Times New Roman" w:cs="Times New Roman"/>
+        </w:rPr>
+      </w:pPr>
+      <w:r>
+        <w:rPr>
+          <w:rFonts w:ascii="Times New Roman" w:hAnsi="Times New Roman" w:cs="Times New Roman"/>
+        </w:rPr>
         <w:t>Comment and document each class and method within class.</w:t>
       </w:r>
     </w:p>
@@ -41,8 +139,14 @@
           <w:ilvl w:val="0"/>
           <w:numId w:val="1"/>
         </w:numPr>
-      </w:pPr>
-      <w:r>
+        <w:rPr>
+          <w:rFonts w:ascii="Times New Roman" w:hAnsi="Times New Roman" w:cs="Times New Roman"/>
+        </w:rPr>
+      </w:pPr>
+      <w:r>
+        <w:rPr>
+          <w:rFonts w:ascii="Times New Roman" w:hAnsi="Times New Roman" w:cs="Times New Roman"/>
+        </w:rPr>
         <w:t>Make sure class and method names reveal purpose.</w:t>
       </w:r>
     </w:p>
@@ -55,10 +159,64 @@
         </w:numPr>
       </w:pPr>
       <w:r>
-        <w:t>If classes or methods are too large extract parts in to a new class or method.</w:t>
-      </w:r>
-      <w:bookmarkStart w:id="0" w:name="_GoBack"/>
-      <w:bookmarkEnd w:id="0"/>
+        <w:rPr>
+          <w:rFonts w:ascii="Times New Roman" w:hAnsi="Times New Roman" w:cs="Times New Roman"/>
+        </w:rPr>
+        <w:t>If classes or methods are too large extract parts in to a new class or method</w:t>
+      </w:r>
+      <w:r>
+        <w:t>.</w:t>
+      </w:r>
+    </w:p>
+    <w:p>
+      <w:pPr>
+        <w:pStyle w:val="ListParagraph"/>
+        <w:numPr>
+          <w:ilvl w:val="0"/>
+          <w:numId w:val="1"/>
+        </w:numPr>
+      </w:pPr>
+      <w:r>
+        <w:rPr>
+          <w:rFonts w:ascii="Times New Roman" w:hAnsi="Times New Roman" w:cs="Times New Roman"/>
+        </w:rPr>
+        <w:t>Make sure variable names are meaningful.</w:t>
+      </w:r>
+    </w:p>
+    <w:p>
+      <w:pPr>
+        <w:pStyle w:val="ListParagraph"/>
+        <w:numPr>
+          <w:ilvl w:val="0"/>
+          <w:numId w:val="1"/>
+        </w:numPr>
+      </w:pPr>
+      <w:r>
+        <w:rPr>
+          <w:rFonts w:ascii="Times New Roman" w:hAnsi="Times New Roman" w:cs="Times New Roman"/>
+        </w:rPr>
+        <w:t>Try to limit code duplication by placing the repeated code into a common method which can be accessed.</w:t>
+      </w:r>
+    </w:p>
+    <w:p>
+      <w:pPr>
+        <w:pStyle w:val="ListParagraph"/>
+        <w:numPr>
+          <w:ilvl w:val="0"/>
+          <w:numId w:val="1"/>
+        </w:numPr>
+      </w:pPr>
+      <w:r>
+        <w:rPr>
+          <w:rFonts w:ascii="Times New Roman" w:hAnsi="Times New Roman" w:cs="Times New Roman"/>
+        </w:rPr>
+        <w:t>Capital letters for classes and lowercase letters for methods.</w:t>
+      </w:r>
+    </w:p>
+    <w:p>
+      <w:pPr>
+        <w:pStyle w:val="ListParagraph"/>
+      </w:pPr>
     </w:p>
     <w:sectPr>
       <w:pgSz w:w="11906" w:h="16838"/>
@@ -623,6 +781,15 @@
       <w:contextualSpacing/>
     </w:pPr>
   </w:style>
+  <w:style w:type="paragraph" w:styleId="NoSpacing">
+    <w:name w:val="No Spacing"/>
+    <w:uiPriority w:val="1"/>
+    <w:qFormat/>
+    <w:rsid w:val="004F061F"/>
+    <w:pPr>
+      <w:spacing w:after="0" w:line="240" w:lineRule="auto"/>
+    </w:pPr>
+  </w:style>
 </w:styles>
 </file>
 

</xml_diff>